<commit_message>
save data more or less
</commit_message>
<xml_diff>
--- a/template.docx
+++ b/template.docx
@@ -317,52 +317,7 @@
                                     <w:sz w:val="56"/>
                                     <w:szCs w:val="56"/>
                                   </w:rPr>
-                                  <w:t xml:space="preserve"> </w:t>
-                                </w:r>
-                                <w:r>
-                                  <w:rPr>
-                                    <w:rFonts w:ascii="Arial" w:hAnsi="Arial" w:cs="Arial"/>
-                                    <w:color w:val="FFFFFF" w:themeColor="background1"/>
-                                    <w:sz w:val="56"/>
-                                    <w:szCs w:val="56"/>
-                                  </w:rPr>
-                                  <w:t>}}</w:t>
-                                </w:r>
-                                <w:r>
-                                  <w:rPr>
-                                    <w:rFonts w:ascii="Arial" w:hAnsi="Arial" w:cs="Arial"/>
-                                    <w:color w:val="FFFFFF" w:themeColor="background1"/>
-                                    <w:sz w:val="56"/>
-                                    <w:szCs w:val="56"/>
-                                  </w:rPr>
-                                  <w:t xml:space="preserve"> </w:t>
-                                </w:r>
-                                <w:r>
-                                  <w:rPr>
-                                    <w:rFonts w:ascii="Arial" w:hAnsi="Arial" w:cs="Arial"/>
-                                    <w:color w:val="FFFFFF" w:themeColor="background1"/>
-                                    <w:sz w:val="56"/>
-                                    <w:szCs w:val="56"/>
-                                  </w:rPr>
-                                  <w:t xml:space="preserve">{{ </w:t>
-                                </w:r>
-                                <w:r>
-                                  <w:rPr>
-                                    <w:rFonts w:ascii="Arial" w:hAnsi="Arial" w:cs="Arial"/>
-                                    <w:color w:val="FFFFFF" w:themeColor="background1"/>
-                                    <w:sz w:val="56"/>
-                                    <w:szCs w:val="56"/>
-                                  </w:rPr>
-                                  <w:t>surname</w:t>
-                                </w:r>
-                                <w:r>
-                                  <w:rPr>
-                                    <w:rFonts w:ascii="Arial" w:hAnsi="Arial" w:cs="Arial"/>
-                                    <w:color w:val="FFFFFF" w:themeColor="background1"/>
-                                    <w:sz w:val="56"/>
-                                    <w:szCs w:val="56"/>
-                                  </w:rPr>
-                                  <w:t xml:space="preserve"> }}</w:t>
+                                  <w:t xml:space="preserve"> }} {{ surname }}</w:t>
                                 </w:r>
                               </w:p>
                               <w:p>
@@ -594,7 +549,7 @@
               <w:noProof/>
             </w:rPr>
             <w:drawing>
-              <wp:anchor distT="0" distB="0" distL="114300" distR="114300" simplePos="0" relativeHeight="251661312" behindDoc="1" locked="0" layoutInCell="1" allowOverlap="1" wp14:anchorId="2419D341" wp14:editId="23149DD3">
+              <wp:anchor distT="0" distB="0" distL="114300" distR="114300" simplePos="0" relativeHeight="251661312" behindDoc="1" locked="0" layoutInCell="1" allowOverlap="1" wp14:anchorId="2419D341" wp14:editId="233E567F">
                 <wp:simplePos x="0" y="0"/>
                 <wp:positionH relativeFrom="column">
                   <wp:posOffset>333843</wp:posOffset>
@@ -771,7 +726,7 @@
             <w:r>
               <w:t xml:space="preserve">{{ </w:t>
             </w:r>
-            <w:bookmarkStart w:id="2" w:name="_Hlk169784149"/>
+            <w:bookmarkStart w:id="1" w:name="_Hlk169784149"/>
             <w:proofErr w:type="spellStart"/>
             <w:r>
               <w:t>first</w:t>
@@ -780,7 +735,7 @@
             <w:r>
               <w:t>_name</w:t>
             </w:r>
-            <w:bookmarkEnd w:id="2"/>
+            <w:bookmarkEnd w:id="1"/>
             <w:proofErr w:type="spellEnd"/>
             <w:r>
               <w:t> }}</w:t>
@@ -816,20 +771,15 @@
                 <w:tab w:val="left" w:pos="480"/>
               </w:tabs>
             </w:pPr>
-            <w:proofErr w:type="gramStart"/>
             <w:r>
               <w:t xml:space="preserve">{{ </w:t>
             </w:r>
-            <w:bookmarkStart w:id="3" w:name="_Hlk169784981"/>
+            <w:bookmarkStart w:id="2" w:name="_Hlk169784981"/>
             <w:proofErr w:type="spellStart"/>
             <w:r>
-              <w:t>date</w:t>
-            </w:r>
-            <w:proofErr w:type="gramEnd"/>
-            <w:r>
-              <w:t>_of_birth</w:t>
-            </w:r>
-            <w:bookmarkEnd w:id="3"/>
+              <w:t>date_of_birth</w:t>
+            </w:r>
+            <w:bookmarkEnd w:id="2"/>
             <w:proofErr w:type="spellEnd"/>
             <w:r>
               <w:t xml:space="preserve"> }}</w:t>
@@ -866,13 +816,8 @@
             <w:tcW w:w="4569" w:type="dxa"/>
           </w:tcPr>
           <w:p>
-            <w:proofErr w:type="gramStart"/>
-            <w:r>
-              <w:t>{{ city</w:t>
-            </w:r>
-            <w:proofErr w:type="gramEnd"/>
-            <w:r>
-              <w:t xml:space="preserve"> }}</w:t>
+            <w:r>
+              <w:t>{{ city }}</w:t>
             </w:r>
           </w:p>
         </w:tc>
@@ -900,13 +845,8 @@
             <w:tcW w:w="4569" w:type="dxa"/>
           </w:tcPr>
           <w:p>
-            <w:proofErr w:type="gramStart"/>
-            <w:r>
-              <w:t>{{ nationality</w:t>
-            </w:r>
-            <w:proofErr w:type="gramEnd"/>
-            <w:r>
-              <w:t xml:space="preserve"> }}</w:t>
+            <w:r>
+              <w:t>{{ nationality }}</w:t>
             </w:r>
           </w:p>
         </w:tc>
@@ -934,13 +874,8 @@
             <w:tcW w:w="4569" w:type="dxa"/>
           </w:tcPr>
           <w:p>
-            <w:proofErr w:type="gramStart"/>
-            <w:r>
-              <w:t>{{ availability</w:t>
-            </w:r>
-            <w:proofErr w:type="gramEnd"/>
-            <w:r>
-              <w:t xml:space="preserve"> }}</w:t>
+            <w:r>
+              <w:t>{{ availability }}</w:t>
             </w:r>
           </w:p>
         </w:tc>
@@ -1017,20 +952,15 @@
       </w:r>
     </w:p>
     <w:p>
-      <w:proofErr w:type="gramStart"/>
       <w:r>
         <w:t xml:space="preserve">{{ </w:t>
       </w:r>
-      <w:bookmarkStart w:id="4" w:name="_Hlk169785386"/>
+      <w:bookmarkStart w:id="3" w:name="_Hlk169785386"/>
       <w:proofErr w:type="spellStart"/>
       <w:r>
-        <w:t>profile</w:t>
-      </w:r>
-      <w:proofErr w:type="gramEnd"/>
-      <w:r>
-        <w:t>_and_ambition</w:t>
-      </w:r>
-      <w:bookmarkEnd w:id="4"/>
+        <w:t>profile_and_ambition</w:t>
+      </w:r>
+      <w:bookmarkEnd w:id="3"/>
       <w:proofErr w:type="spellEnd"/>
       <w:r>
         <w:t xml:space="preserve"> }}</w:t>
@@ -1071,8 +1001,8 @@
           <w:szCs w:val="18"/>
         </w:rPr>
       </w:pPr>
-      <w:bookmarkStart w:id="5" w:name="_Hlk169785851"/>
-      <w:bookmarkStart w:id="6" w:name="_Hlk169786791"/>
+      <w:bookmarkStart w:id="4" w:name="_Hlk169785851"/>
+      <w:bookmarkStart w:id="5" w:name="_Hlk169786791"/>
       <w:r>
         <w:rPr>
           <w:rStyle w:val="p"/>
@@ -1112,7 +1042,7 @@
         </w:rPr>
         <w:t xml:space="preserve"> for </w:t>
       </w:r>
-      <w:bookmarkStart w:id="7" w:name="_Hlk169785721"/>
+      <w:bookmarkStart w:id="6" w:name="_Hlk169785721"/>
       <w:r>
         <w:rPr>
           <w:rFonts w:ascii="Roboto Mono for Powerline" w:hAnsi="Roboto Mono for Powerline" w:cs="Menlo"/>
@@ -1123,7 +1053,7 @@
         </w:rPr>
         <w:t xml:space="preserve">highlight </w:t>
       </w:r>
-      <w:bookmarkEnd w:id="7"/>
+      <w:bookmarkEnd w:id="6"/>
       <w:r>
         <w:rPr>
           <w:rFonts w:ascii="Roboto Mono for Powerline" w:hAnsi="Roboto Mono for Powerline" w:cs="Menlo"/>
@@ -1141,27 +1071,7 @@
           <w:szCs w:val="18"/>
           <w:lang w:val="en-GB"/>
         </w:rPr>
-        <w:t>highlight</w:t>
-      </w:r>
-      <w:r>
-        <w:rPr>
-          <w:rFonts w:ascii="Roboto Mono for Powerline" w:hAnsi="Roboto Mono for Powerline" w:cs="Menlo"/>
-          <w:color w:val="404040"/>
-          <w:sz w:val="18"/>
-          <w:szCs w:val="18"/>
-          <w:lang w:val="en-GB"/>
-        </w:rPr>
-        <w:t>s</w:t>
-      </w:r>
-      <w:r>
-        <w:rPr>
-          <w:rFonts w:ascii="Roboto Mono for Powerline" w:hAnsi="Roboto Mono for Powerline" w:cs="Menlo"/>
-          <w:color w:val="404040"/>
-          <w:sz w:val="18"/>
-          <w:szCs w:val="18"/>
-          <w:lang w:val="en-GB"/>
-        </w:rPr>
-        <w:t xml:space="preserve"> </w:t>
+        <w:t xml:space="preserve">highlights </w:t>
       </w:r>
       <w:r>
         <w:rPr>
@@ -1183,7 +1093,7 @@
         </w:rPr>
         <w:t>}</w:t>
       </w:r>
-      <w:bookmarkEnd w:id="5"/>
+      <w:bookmarkEnd w:id="4"/>
     </w:p>
     <w:p>
       <w:pPr>
@@ -1193,19 +1103,14 @@
           <w:numId w:val="13"/>
         </w:numPr>
       </w:pPr>
-      <w:proofErr w:type="gramStart"/>
       <w:r>
         <w:t xml:space="preserve">{{ </w:t>
       </w:r>
-      <w:bookmarkStart w:id="8" w:name="_Hlk169785715"/>
-      <w:r>
-        <w:t>highlight</w:t>
-      </w:r>
-      <w:proofErr w:type="gramEnd"/>
-      <w:r>
-        <w:t xml:space="preserve"> </w:t>
-      </w:r>
-      <w:bookmarkEnd w:id="8"/>
+      <w:bookmarkStart w:id="7" w:name="_Hlk169785715"/>
+      <w:r>
+        <w:t xml:space="preserve">highlight </w:t>
+      </w:r>
+      <w:bookmarkEnd w:id="7"/>
       <w:r>
         <w:t>}}</w:t>
       </w:r>
@@ -1221,7 +1126,7 @@
           <w:szCs w:val="18"/>
         </w:rPr>
       </w:pPr>
-      <w:bookmarkStart w:id="9" w:name="_Hlk169785859"/>
+      <w:bookmarkStart w:id="8" w:name="_Hlk169785859"/>
       <w:r>
         <w:rPr>
           <w:rStyle w:val="p"/>
@@ -1230,31 +1135,11 @@
           <w:sz w:val="18"/>
           <w:szCs w:val="18"/>
         </w:rPr>
-        <w:t>{%</w:t>
-      </w:r>
-      <w:r>
-        <w:rPr>
-          <w:rStyle w:val="p"/>
-          <w:rFonts w:ascii="Roboto Mono for Powerline" w:eastAsiaTheme="majorEastAsia" w:hAnsi="Roboto Mono for Powerline" w:cs="Menlo"/>
-          <w:color w:val="404040"/>
-          <w:sz w:val="18"/>
-          <w:szCs w:val="18"/>
-        </w:rPr>
-        <w:t>p</w:t>
-      </w:r>
-      <w:r>
-        <w:rPr>
-          <w:rStyle w:val="p"/>
-          <w:rFonts w:ascii="Roboto Mono for Powerline" w:eastAsiaTheme="majorEastAsia" w:hAnsi="Roboto Mono for Powerline" w:cs="Menlo"/>
-          <w:color w:val="404040"/>
-          <w:sz w:val="18"/>
-          <w:szCs w:val="18"/>
-        </w:rPr>
-        <w:t xml:space="preserve"> endfor %}</w:t>
+        <w:t>{%p endfor %}</w:t>
       </w:r>
     </w:p>
-    <w:bookmarkEnd w:id="6"/>
-    <w:bookmarkEnd w:id="9"/>
+    <w:bookmarkEnd w:id="5"/>
+    <w:bookmarkEnd w:id="8"/>
     <w:p/>
     <w:p>
       <w:pPr>
@@ -1282,7 +1167,7 @@
       </w:r>
     </w:p>
     <w:p>
-      <w:bookmarkStart w:id="10" w:name="_Hlk169785882"/>
+      <w:bookmarkStart w:id="9" w:name="_Hlk169785882"/>
       <w:r>
         <w:rPr>
           <w:rStyle w:val="p"/>
@@ -1334,7 +1219,7 @@
         </w:rPr>
         <w:t xml:space="preserve"> in </w:t>
       </w:r>
-      <w:bookmarkStart w:id="11" w:name="_Hlk169786015"/>
+      <w:bookmarkStart w:id="10" w:name="_Hlk169786015"/>
       <w:r>
         <w:rPr>
           <w:rFonts w:ascii="Roboto Mono for Powerline" w:hAnsi="Roboto Mono for Powerline" w:cs="Menlo"/>
@@ -1351,7 +1236,7 @@
         </w:rPr>
         <w:t xml:space="preserve"> </w:t>
       </w:r>
-      <w:bookmarkEnd w:id="11"/>
+      <w:bookmarkEnd w:id="10"/>
       <w:r>
         <w:rPr>
           <w:rStyle w:val="o"/>
@@ -1389,14 +1274,12 @@
             <w:vMerge w:val="restart"/>
           </w:tcPr>
           <w:p>
-            <w:bookmarkStart w:id="12" w:name="_Hlk169621959"/>
-            <w:bookmarkStart w:id="13" w:name="_Hlk169621975"/>
-            <w:proofErr w:type="gramStart"/>
+            <w:bookmarkStart w:id="11" w:name="_Hlk169621959"/>
+            <w:bookmarkStart w:id="12" w:name="_Hlk169621975"/>
             <w:r>
               <w:t xml:space="preserve">{{  </w:t>
             </w:r>
             <w:proofErr w:type="spellStart"/>
-            <w:proofErr w:type="gramEnd"/>
             <w:r>
               <w:t>e.period</w:t>
             </w:r>
@@ -1416,18 +1299,13 @@
                 <w:lang w:val="en-ES"/>
               </w:rPr>
             </w:pPr>
-            <w:bookmarkStart w:id="14" w:name="_Hlk169786201"/>
-            <w:proofErr w:type="gramStart"/>
+            <w:bookmarkStart w:id="13" w:name="_Hlk169786201"/>
             <w:r>
               <w:t xml:space="preserve">{{ </w:t>
             </w:r>
-            <w:bookmarkStart w:id="15" w:name="_Hlk169786228"/>
-            <w:r>
-              <w:t>e</w:t>
-            </w:r>
-            <w:proofErr w:type="gramEnd"/>
-            <w:r>
-              <w:t>.</w:t>
+            <w:bookmarkStart w:id="14" w:name="_Hlk169786228"/>
+            <w:r>
+              <w:t>e.</w:t>
             </w:r>
             <w:r>
               <w:rPr>
@@ -1435,11 +1313,11 @@
               </w:rPr>
               <w:t>name_education</w:t>
             </w:r>
-            <w:bookmarkEnd w:id="15"/>
+            <w:bookmarkEnd w:id="14"/>
             <w:r>
               <w:t xml:space="preserve"> }}</w:t>
             </w:r>
-            <w:bookmarkEnd w:id="14"/>
+            <w:bookmarkEnd w:id="13"/>
           </w:p>
         </w:tc>
         <w:tc>
@@ -1453,23 +1331,12 @@
                 <w:b/>
               </w:rPr>
             </w:pPr>
-            <w:proofErr w:type="gramStart"/>
-            <w:r>
-              <w:t>{{</w:t>
-            </w:r>
-            <w:r>
-              <w:t xml:space="preserve"> </w:t>
+            <w:r>
+              <w:t xml:space="preserve">{{ </w:t>
             </w:r>
             <w:proofErr w:type="spellStart"/>
             <w:r>
-              <w:t>e</w:t>
-            </w:r>
-            <w:proofErr w:type="gramEnd"/>
-            <w:r>
-              <w:t>.</w:t>
-            </w:r>
-            <w:r>
-              <w:t>status</w:t>
+              <w:t>e.status</w:t>
             </w:r>
             <w:proofErr w:type="spellEnd"/>
             <w:r>
@@ -1491,13 +1358,8 @@
             <w:tcW w:w="6379" w:type="dxa"/>
           </w:tcPr>
           <w:p>
-            <w:proofErr w:type="gramStart"/>
-            <w:r>
-              <w:t>{{ e</w:t>
-            </w:r>
-            <w:proofErr w:type="gramEnd"/>
-            <w:r>
-              <w:t>.</w:t>
+            <w:r>
+              <w:t>{{ e.</w:t>
             </w:r>
             <w:r>
               <w:rPr>
@@ -1530,7 +1392,7 @@
           </w:p>
         </w:tc>
       </w:tr>
-      <w:bookmarkEnd w:id="12"/>
+      <w:bookmarkEnd w:id="11"/>
     </w:tbl>
     <w:p>
       <w:pPr>
@@ -1566,8 +1428,8 @@
         <w:t>{%p endfor %}</w:t>
       </w:r>
     </w:p>
-    <w:bookmarkEnd w:id="10"/>
-    <w:bookmarkEnd w:id="13"/>
+    <w:bookmarkEnd w:id="9"/>
+    <w:bookmarkEnd w:id="12"/>
     <w:p/>
     <w:p>
       <w:pPr>
@@ -1578,7 +1440,7 @@
       </w:r>
     </w:p>
     <w:p>
-      <w:bookmarkStart w:id="16" w:name="_Hlk169786615"/>
+      <w:bookmarkStart w:id="15" w:name="_Hlk169786615"/>
       <w:r>
         <w:rPr>
           <w:rStyle w:val="p"/>
@@ -1682,14 +1544,12 @@
             <w:tcW w:w="1129" w:type="dxa"/>
             <w:vMerge w:val="restart"/>
           </w:tcPr>
-          <w:bookmarkEnd w:id="16"/>
+          <w:bookmarkEnd w:id="15"/>
           <w:p>
-            <w:proofErr w:type="gramStart"/>
             <w:r>
               <w:t xml:space="preserve">{{  </w:t>
             </w:r>
             <w:proofErr w:type="spellStart"/>
-            <w:proofErr w:type="gramEnd"/>
             <w:r>
               <w:t>e.period</w:t>
             </w:r>
@@ -1709,13 +1569,8 @@
                 <w:lang w:val="en-ES"/>
               </w:rPr>
             </w:pPr>
-            <w:proofErr w:type="gramStart"/>
-            <w:r>
-              <w:t>{{ e</w:t>
-            </w:r>
-            <w:proofErr w:type="gramEnd"/>
-            <w:r>
-              <w:t>.</w:t>
+            <w:r>
+              <w:t>{{ e.</w:t>
             </w:r>
             <w:r>
               <w:rPr>
@@ -1739,17 +1594,12 @@
                 <w:b/>
               </w:rPr>
             </w:pPr>
-            <w:proofErr w:type="gramStart"/>
             <w:r>
               <w:t xml:space="preserve">{{ </w:t>
             </w:r>
             <w:proofErr w:type="spellStart"/>
             <w:r>
-              <w:t>e</w:t>
-            </w:r>
-            <w:proofErr w:type="gramEnd"/>
-            <w:r>
-              <w:t>.status</w:t>
+              <w:t>e.status</w:t>
             </w:r>
             <w:proofErr w:type="spellEnd"/>
             <w:r>
@@ -1771,14 +1621,9 @@
             <w:tcW w:w="6379" w:type="dxa"/>
           </w:tcPr>
           <w:p>
-            <w:bookmarkStart w:id="17" w:name="_Hlk169786936"/>
-            <w:proofErr w:type="gramStart"/>
-            <w:r>
-              <w:t>{{ e</w:t>
-            </w:r>
-            <w:proofErr w:type="gramEnd"/>
-            <w:r>
-              <w:t>.</w:t>
+            <w:bookmarkStart w:id="16" w:name="_Hlk169786936"/>
+            <w:r>
+              <w:t>{{ e.</w:t>
             </w:r>
             <w:r>
               <w:rPr>
@@ -1795,7 +1640,7 @@
             <w:r>
               <w:t>}}</w:t>
             </w:r>
-            <w:bookmarkEnd w:id="17"/>
+            <w:bookmarkEnd w:id="16"/>
           </w:p>
         </w:tc>
         <w:tc>
@@ -1836,7 +1681,7 @@
           <w:szCs w:val="18"/>
         </w:rPr>
       </w:pPr>
-      <w:bookmarkStart w:id="18" w:name="_Hlk169786620"/>
+      <w:bookmarkStart w:id="17" w:name="_Hlk169786620"/>
       <w:r>
         <w:rPr>
           <w:rStyle w:val="p"/>
@@ -1848,7 +1693,7 @@
         <w:t>{%p endfor %}</w:t>
       </w:r>
     </w:p>
-    <w:bookmarkEnd w:id="18"/>
+    <w:bookmarkEnd w:id="17"/>
     <w:p/>
     <w:p>
       <w:pPr>
@@ -1910,7 +1755,7 @@
         </w:rPr>
         <w:t xml:space="preserve">in </w:t>
       </w:r>
-      <w:bookmarkStart w:id="19" w:name="_Hlk169786630"/>
+      <w:bookmarkStart w:id="18" w:name="_Hlk169786630"/>
       <w:proofErr w:type="spellStart"/>
       <w:r>
         <w:rPr>
@@ -1920,7 +1765,7 @@
         </w:rPr>
         <w:t>work_experience</w:t>
       </w:r>
-      <w:bookmarkEnd w:id="19"/>
+      <w:bookmarkEnd w:id="18"/>
       <w:proofErr w:type="spellEnd"/>
       <w:r>
         <w:rPr>
@@ -1966,13 +1811,11 @@
             <w:vMerge w:val="restart"/>
           </w:tcPr>
           <w:p>
-            <w:bookmarkStart w:id="20" w:name="_Hlk169621772"/>
-            <w:proofErr w:type="gramStart"/>
+            <w:bookmarkStart w:id="19" w:name="_Hlk169621772"/>
             <w:r>
               <w:t xml:space="preserve">{{  </w:t>
             </w:r>
             <w:proofErr w:type="spellStart"/>
-            <w:proofErr w:type="gramEnd"/>
             <w:r>
               <w:t>e.period</w:t>
             </w:r>
@@ -1987,7 +1830,6 @@
             <w:tcW w:w="7320" w:type="dxa"/>
           </w:tcPr>
           <w:p>
-            <w:proofErr w:type="gramStart"/>
             <w:r>
               <w:rPr>
                 <w:b/>
@@ -1995,7 +1837,6 @@
               <w:t xml:space="preserve">{{  </w:t>
             </w:r>
             <w:proofErr w:type="spellStart"/>
-            <w:proofErr w:type="gramEnd"/>
             <w:r>
               <w:rPr>
                 <w:b/>
@@ -2031,13 +1872,8 @@
             <w:tcW w:w="7320" w:type="dxa"/>
           </w:tcPr>
           <w:p>
-            <w:proofErr w:type="gramStart"/>
-            <w:r>
-              <w:t>{{ e</w:t>
-            </w:r>
-            <w:proofErr w:type="gramEnd"/>
-            <w:r>
-              <w:t>.</w:t>
+            <w:r>
+              <w:t>{{ e.</w:t>
             </w:r>
             <w:r>
               <w:rPr>
@@ -2202,14 +2038,12 @@
                 <w:numId w:val="13"/>
               </w:numPr>
             </w:pPr>
-            <w:proofErr w:type="gramStart"/>
             <w:r>
               <w:t xml:space="preserve">{{ </w:t>
             </w:r>
             <w:r>
               <w:t>b</w:t>
             </w:r>
-            <w:proofErr w:type="gramEnd"/>
             <w:r>
               <w:t xml:space="preserve"> }}</w:t>
             </w:r>
@@ -2249,8 +2083,20 @@
           </w:p>
         </w:tc>
       </w:tr>
+      <w:bookmarkEnd w:id="19"/>
     </w:tbl>
-    <w:bookmarkEnd w:id="20"/>
+    <w:p>
+      <w:pPr>
+        <w:pStyle w:val="HTMLPreformatted"/>
+        <w:rPr>
+          <w:rStyle w:val="p"/>
+          <w:rFonts w:ascii="Roboto Mono for Powerline" w:eastAsiaTheme="majorEastAsia" w:hAnsi="Roboto Mono for Powerline" w:cs="Menlo"/>
+          <w:color w:val="404040"/>
+          <w:sz w:val="18"/>
+          <w:szCs w:val="18"/>
+        </w:rPr>
+      </w:pPr>
+    </w:p>
     <w:p>
       <w:pPr>
         <w:pStyle w:val="HTMLPreformatted"/>
@@ -2304,7 +2150,7 @@
             <w:tcW w:w="5350" w:type="dxa"/>
           </w:tcPr>
           <w:p>
-            <w:bookmarkStart w:id="21" w:name="_Hlk169787207"/>
+            <w:bookmarkStart w:id="20" w:name="_Hlk169787207"/>
           </w:p>
         </w:tc>
         <w:tc>
@@ -2443,8 +2289,8 @@
             <w:tcW w:w="5350" w:type="dxa"/>
           </w:tcPr>
           <w:p>
-            <w:bookmarkStart w:id="22" w:name="_Hlk169621434"/>
-            <w:bookmarkStart w:id="23" w:name="_Hlk169621059"/>
+            <w:bookmarkStart w:id="21" w:name="_Hlk169621434"/>
+            <w:bookmarkStart w:id="22" w:name="_Hlk169621059"/>
             <w:proofErr w:type="gramStart"/>
             <w:r>
               <w:t>{{ e</w:t>
@@ -2603,7 +2449,7 @@
               <w:jc w:val="center"/>
               <w:cnfStyle w:val="000000000000" w:firstRow="0" w:lastRow="0" w:firstColumn="0" w:lastColumn="0" w:oddVBand="0" w:evenVBand="0" w:oddHBand="0" w:evenHBand="0" w:firstRowFirstColumn="0" w:firstRowLastColumn="0" w:lastRowFirstColumn="0" w:lastRowLastColumn="0"/>
             </w:pPr>
-            <w:bookmarkStart w:id="24" w:name="_Hlk169787441"/>
+            <w:bookmarkStart w:id="23" w:name="_Hlk169787441"/>
             <w:proofErr w:type="gramStart"/>
             <w:r>
               <w:t xml:space="preserve">{{ </w:t>
@@ -2620,7 +2466,7 @@
             <w:r>
               <w:t xml:space="preserve"> }}</w:t>
             </w:r>
-            <w:bookmarkEnd w:id="24"/>
+            <w:bookmarkEnd w:id="23"/>
           </w:p>
         </w:tc>
         <w:tc>
@@ -2696,7 +2542,7 @@
                 <w:caps w:val="0"/>
               </w:rPr>
             </w:pPr>
-            <w:bookmarkStart w:id="25" w:name="_Hlk169787823"/>
+            <w:bookmarkStart w:id="24" w:name="_Hlk169787823"/>
             <w:r>
               <w:rPr>
                 <w:rFonts w:ascii="Roboto Mono for Powerline" w:hAnsi="Roboto Mono for Powerline"/>
@@ -2706,7 +2552,7 @@
               </w:rPr>
               <w:t>{%tr endfor %}</w:t>
             </w:r>
-            <w:bookmarkEnd w:id="25"/>
+            <w:bookmarkEnd w:id="24"/>
           </w:p>
         </w:tc>
       </w:tr>
@@ -2736,9 +2582,9 @@
           </w:p>
         </w:tc>
       </w:tr>
+      <w:bookmarkEnd w:id="20"/>
       <w:bookmarkEnd w:id="21"/>
       <w:bookmarkEnd w:id="22"/>
-      <w:bookmarkEnd w:id="23"/>
     </w:tbl>
     <w:p/>
     <w:sectPr>
@@ -4710,6 +4556,7 @@
   <w:style w:type="character" w:default="1" w:styleId="DefaultParagraphFont">
     <w:name w:val="Default Paragraph Font"/>
     <w:uiPriority w:val="1"/>
+    <w:semiHidden/>
     <w:unhideWhenUsed/>
   </w:style>
   <w:style w:type="table" w:default="1" w:styleId="TableNormal">

</xml_diff>